<commit_message>
Done HW6 and RP 1
</commit_message>
<xml_diff>
--- a/RP1.docx
+++ b/RP1.docx
@@ -3,13 +3,8 @@
 <w:document xmlns:wpc="http://schemas.microsoft.com/office/word/2010/wordprocessingCanvas" xmlns:cx="http://schemas.microsoft.com/office/drawing/2014/chartex" xmlns:cx1="http://schemas.microsoft.com/office/drawing/2015/9/8/chartex" xmlns:cx2="http://schemas.microsoft.com/office/drawing/2015/10/21/chartex" xmlns:cx3="http://schemas.microsoft.com/office/drawing/2016/5/9/chartex" xmlns:cx4="http://schemas.microsoft.com/office/drawing/2016/5/10/chartex" xmlns:cx5="http://schemas.microsoft.com/office/drawing/2016/5/11/chartex" xmlns:cx6="http://schemas.microsoft.com/office/drawing/2016/5/12/chartex" xmlns:cx7="http://schemas.microsoft.com/office/drawing/2016/5/13/chartex" xmlns:cx8="http://schemas.microsoft.com/office/drawing/2016/5/14/chartex" xmlns:mc="http://schemas.openxmlformats.org/markup-compatibility/2006" xmlns:aink="http://schemas.microsoft.com/office/drawing/2016/ink" xmlns:am3d="http://schemas.microsoft.com/office/drawing/2017/model3d" xmlns:o="urn:schemas-microsoft-com:office:office" xmlns:oel="http://schemas.microsoft.com/office/2019/extlst" xmlns:r="http://schemas.openxmlformats.org/officeDocument/2006/relationships" xmlns:m="http://schemas.openxmlformats.org/officeDocument/2006/math" xmlns:v="urn:schemas-microsoft-com:vml" xmlns:wp14="http://schemas.microsoft.com/office/word/2010/wordprocessingDrawing" xmlns:wp="http://schemas.openxmlformats.org/drawingml/2006/wordprocessingDrawing" xmlns:w10="urn:schemas-microsoft-com:office:word" xmlns:w="http://schemas.openxmlformats.org/wordprocessingml/2006/main" xmlns:w14="http://schemas.microsoft.com/office/word/2010/wordml" xmlns:w15="http://schemas.microsoft.com/office/word/2012/wordml" xmlns:w16cex="http://schemas.microsoft.com/office/word/2018/wordml/cex" xmlns:w16cid="http://schemas.microsoft.com/office/word/2016/wordml/cid" xmlns:w16="http://schemas.microsoft.com/office/word/2018/wordml" xmlns:w16sdtdh="http://schemas.microsoft.com/office/word/2020/wordml/sdtdatahash" xmlns:w16se="http://schemas.microsoft.com/office/word/2015/wordml/symex" xmlns:wpg="http://schemas.microsoft.com/office/word/2010/wordprocessingGroup" xmlns:wpi="http://schemas.microsoft.com/office/word/2010/wordprocessingInk" xmlns:wne="http://schemas.microsoft.com/office/word/2006/wordml" xmlns:wps="http://schemas.microsoft.com/office/word/2010/wordprocessingShape" mc:Ignorable="w14 w15 w16se w16cid w16 w16cex w16sdtdh wp14">
   <w:body>
     <w:p>
-      <w:proofErr w:type="spellStart"/>
-      <w:r>
-        <w:t>Derenoncourt</w:t>
-      </w:r>
-      <w:proofErr w:type="spellEnd"/>
-      <w:r>
-        <w:t>, E. (20</w:t>
+      <w:r>
+        <w:t>Derenoncourt, E. (20</w:t>
       </w:r>
       <w:r>
         <w:t>19</w:t>
@@ -20,247 +15,535 @@
     </w:p>
     <w:p>
       <w:r>
-        <w:t xml:space="preserve">The author aims to investigate the causal link between the Great Migration (1940-1970) and social mobility in the United States. </w:t>
-      </w:r>
-      <w:r>
-        <w:t xml:space="preserve">The main novelty that this paper advertises is the way it identifies this causal effect. An interaction between predicted southern outflow migration and pre 1940 migration location choices is used as an instrument for </w:t>
-      </w:r>
-      <w:r>
-        <w:t xml:space="preserve">increases in the share of Black people in the North of the US. Using this identification strategy, the author shows that these racial composition shocks in the North reduced the upward social mobility in those regions. </w:t>
+        <w:t xml:space="preserve">The author aims to investigate the causal </w:t>
+      </w:r>
+      <w:r>
+        <w:t>effects of</w:t>
+      </w:r>
+      <w:r>
+        <w:t xml:space="preserve"> </w:t>
+      </w:r>
+      <w:r>
+        <w:t xml:space="preserve">changes in racial composition during </w:t>
+      </w:r>
+      <w:r>
+        <w:t xml:space="preserve">the Great Migration (1940-1970) </w:t>
+      </w:r>
+      <w:r>
+        <w:t>on</w:t>
+      </w:r>
+      <w:r>
+        <w:t xml:space="preserve"> social mobility in the United States. </w:t>
+      </w:r>
+      <w:r>
+        <w:t xml:space="preserve">In doing so, the paper tries to answer question whether the Great Migration reduced the ability of Northern cities in the US to facilitate progress between generations for the black population. </w:t>
+      </w:r>
+      <w:r>
+        <w:t xml:space="preserve">The main novelty that this paper advertises is the </w:t>
+      </w:r>
+      <w:r>
+        <w:t>methodology</w:t>
+      </w:r>
+      <w:r>
+        <w:t xml:space="preserve"> it </w:t>
+      </w:r>
+      <w:r>
+        <w:t>employs to identify</w:t>
+      </w:r>
+      <w:r>
+        <w:t xml:space="preserve"> this causal effect. An interaction between predicted southern outflow migration and pre 1940 migration location choices is used as an instrument</w:t>
+      </w:r>
+      <w:r>
+        <w:t xml:space="preserve"> (shift-share instrument)</w:t>
+      </w:r>
+      <w:r>
+        <w:t xml:space="preserve"> for </w:t>
+      </w:r>
+      <w:r>
+        <w:t>increases in the share of Black people in the North of the US.</w:t>
+      </w:r>
+      <w:r>
+        <w:t xml:space="preserve"> In essence, this instrument can then be used as exogenous shocks in the racial composition in Northern cities, resulting in the identification of the causal effect.</w:t>
+      </w:r>
+      <w:r>
+        <w:t xml:space="preserve"> Using this identification strategy, the author shows that racial composition shocks in the North reduced the upward social mobility </w:t>
+      </w:r>
+      <w:r>
+        <w:t xml:space="preserve">of people born in the 1980s </w:t>
+      </w:r>
+      <w:r>
+        <w:t>in those regions</w:t>
+      </w:r>
+      <w:r>
+        <w:t>, where black men were the most affected subgroup</w:t>
+      </w:r>
+      <w:r>
+        <w:t xml:space="preserve">. </w:t>
       </w:r>
     </w:p>
     <w:p>
       <w:r>
-        <w:t xml:space="preserve">One of the main assumptions underlying this identification strategy is that the instrument constructed is exogenous and not affected by confounding with respect to the target variable of interest (social </w:t>
-      </w:r>
-      <w:r>
-        <w:t xml:space="preserve">upward </w:t>
-      </w:r>
-      <w:r>
-        <w:t xml:space="preserve">mobility). The author defends this assumption by making the argument that </w:t>
-      </w:r>
-      <w:r>
-        <w:t>migrants’ origin locations are unrelated to shocks in the their destinations, since Black migrants tended to move their livelihood to regions where their families and community members had migrated to. In instrumenting for the increase in the share of Black people in the North, the author uses a shift-share approach, constructing the instrument from both the pre 1940 migration patterns and the predicted outflow of migrants from the south. In order to identify causal effects, the pre 1940 migration patterns should be exogenous. This is a very strong assumption in my opinion and generally untestable. The author does perform multiple robustness checks strengthening the confidence for exogeneity</w:t>
-      </w:r>
-      <w:r>
-        <w:t>, making a strong case for the strategy</w:t>
-      </w:r>
-      <w:r>
-        <w:t>. However, in recognizing that industrialization</w:t>
+        <w:t xml:space="preserve">In order to measure upward mobility and migration patterns, the paper takes data from the well-known Opportunity Insights research group. This Harvard based group is working on the forefront of research on equality of opportunity in the US and has been a driving force in creating social mobility metrics. </w:t>
+      </w:r>
+      <w:r>
+        <w:t xml:space="preserve">Using this data, the paper </w:t>
+      </w:r>
+      <w:r>
+        <w:t xml:space="preserve">positions itself credibly in the literature. US census data is used to construct the migration patterns. </w:t>
+      </w:r>
+      <w:r>
+        <w:t xml:space="preserve">The novelty of this paper partly lies in the combination of these two data sources that have not been used in this context before. </w:t>
+      </w:r>
+      <w:r>
+        <w:t xml:space="preserve">In the appendix, the visualizations and graphical representation of the data make a compelling case and </w:t>
+      </w:r>
+      <w:r>
+        <w:t>strengthen</w:t>
+      </w:r>
+      <w:r>
+        <w:t xml:space="preserve"> the story-line that the author </w:t>
+      </w:r>
+      <w:r>
+        <w:t>puts forward.</w:t>
       </w:r>
       <w:r>
         <w:t xml:space="preserve"> </w:t>
       </w:r>
       <w:r>
-        <w:t>could be a potential confounder</w:t>
-      </w:r>
-      <w:r>
-        <w:t xml:space="preserve"> (which is correctly controlled for), it </w:t>
-      </w:r>
-      <w:r>
-        <w:t>suggests that there might be a plethora of other confounders not taken into account</w:t>
-      </w:r>
-      <w:r>
-        <w:t xml:space="preserve"> (see for example the World Bank blog in the references</w:t>
-      </w:r>
-      <w:r>
-        <w:t>, where these identification assumptions are critically evaluated</w:t>
-      </w:r>
-      <w:r>
-        <w:t>)</w:t>
-      </w:r>
-      <w:r>
-        <w:t xml:space="preserve">. </w:t>
+        <w:t xml:space="preserve">Overall, the paper does a good job at </w:t>
+      </w:r>
+      <w:r>
+        <w:t>positioning itself in the current literature and using the data to set the stage for the empirical strategy.</w:t>
       </w:r>
     </w:p>
     <w:p>
       <w:r>
-        <w:t xml:space="preserve">Moreover, in the construction of the instrument, an important input is the predicted out migration from counties in the South. </w:t>
-      </w:r>
-      <w:r>
-        <w:t>The author introduces a new ML method to perform this prediction and</w:t>
-      </w:r>
-      <w:r>
-        <w:t xml:space="preserve"> contributes an innovation to the field with this</w:t>
-      </w:r>
-      <w:commentRangeStart w:id="0"/>
-      <w:commentRangeStart w:id="1"/>
-      <w:commentRangeStart w:id="2"/>
-      <w:commentRangeStart w:id="3"/>
-      <w:commentRangeStart w:id="4"/>
-      <w:r>
-        <w:t xml:space="preserve">. The novelty lies in using LASSO to perform variable selection as a pre-processing step, after which OLS is used to predict out-migration. Since these predictions are used in the construction of the instrument and not in the 2SLS estimation of the causal effects, there is still room for improvement in predictive performance (both in predictive performance as well as philosophy). In terms of predictive performance, a Random Forest or other tree based methods (like gradient boosting) could be considered to create better predictions. On the philosophy front, the LASSO makes much sense when the ground truth is sparse and we only expect few variables to be important for prediction. In the case of predicting out migration, many factors might play a role, which we might not all want to shrink to zero effects. Tree based methods still provide the flexibility to work in high dimensions (more variables than observations), while not imposing this sparsity restriction. </w:t>
-      </w:r>
-      <w:commentRangeEnd w:id="0"/>
-      <w:r>
-        <w:rPr>
-          <w:rStyle w:val="CommentReference"/>
-        </w:rPr>
-        <w:commentReference w:id="0"/>
-      </w:r>
-      <w:commentRangeEnd w:id="1"/>
-      <w:r>
-        <w:rPr>
-          <w:rStyle w:val="CommentReference"/>
-        </w:rPr>
-        <w:commentReference w:id="1"/>
-      </w:r>
-      <w:commentRangeEnd w:id="2"/>
-      <w:r>
-        <w:rPr>
-          <w:rStyle w:val="CommentReference"/>
-        </w:rPr>
-        <w:commentReference w:id="2"/>
-      </w:r>
-      <w:commentRangeEnd w:id="3"/>
-      <w:r>
-        <w:rPr>
-          <w:rStyle w:val="CommentReference"/>
-        </w:rPr>
-        <w:commentReference w:id="3"/>
-      </w:r>
-      <w:commentRangeEnd w:id="4"/>
-      <w:r>
-        <w:rPr>
-          <w:rStyle w:val="CommentReference"/>
-        </w:rPr>
-        <w:commentReference w:id="4"/>
+        <w:t xml:space="preserve">While the methodology used by the </w:t>
+      </w:r>
+      <w:r>
+        <w:t>author</w:t>
+      </w:r>
+      <w:r>
+        <w:t xml:space="preserve"> is convincing and has a strong foundation in related migration literature, there are two main areas where I feel the author could leave an even stronger impression. </w:t>
       </w:r>
     </w:p>
     <w:p>
       <w:r>
-        <w:t>Lastly, in terms of delivery of the main conclusions, there could be some more attention to the fact that many findings relate to the 25</w:t>
-      </w:r>
-      <w:r>
-        <w:rPr>
-          <w:vertAlign w:val="superscript"/>
-        </w:rPr>
-        <w:t>th</w:t>
-      </w:r>
-      <w:r>
-        <w:t xml:space="preserve"> and 75</w:t>
-      </w:r>
-      <w:r>
-        <w:rPr>
-          <w:vertAlign w:val="superscript"/>
-        </w:rPr>
-        <w:t>th</w:t>
-      </w:r>
-      <w:r>
-        <w:t xml:space="preserve"> percentile of the upward mobility distribution. A broader analysis cannot be </w:t>
-      </w:r>
-      <w:commentRangeStart w:id="5"/>
-      <w:r>
-        <w:t xml:space="preserve">provided at times because of the availability of data, but in terms of presenting the conclusions, it might make more specific reference to these numbers </w:t>
-      </w:r>
-      <w:commentRangeEnd w:id="5"/>
-      <w:r>
-        <w:rPr>
-          <w:rStyle w:val="CommentReference"/>
-        </w:rPr>
-        <w:commentReference w:id="5"/>
-      </w:r>
-      <w:r>
-        <w:t>and place the conclusion into context by doing this.</w:t>
+        <w:t xml:space="preserve">One of the main assumptions underlying </w:t>
+      </w:r>
+      <w:r>
+        <w:t>the</w:t>
+      </w:r>
+      <w:r>
+        <w:t xml:space="preserve"> identification strategy </w:t>
+      </w:r>
+      <w:r>
+        <w:t xml:space="preserve">in this paper </w:t>
+      </w:r>
+      <w:r>
+        <w:t xml:space="preserve">is that the instrument constructed is exogenous and not affected by confounding with respect to the target variable of interest (social </w:t>
+      </w:r>
+      <w:r>
+        <w:t xml:space="preserve">upward </w:t>
+      </w:r>
+      <w:r>
+        <w:t xml:space="preserve">mobility). The author defends this assumption by making the argument that </w:t>
+      </w:r>
+      <w:r>
+        <w:t xml:space="preserve">migrants’ origin locations are unrelated to shocks in the their destinations, since Black migrants tended to move their livelihood to regions where their families and community members had </w:t>
+      </w:r>
+      <w:r>
+        <w:t xml:space="preserve">previously </w:t>
+      </w:r>
+      <w:r>
+        <w:t>migrated to</w:t>
+      </w:r>
+      <w:r>
+        <w:t xml:space="preserve"> (i.e. the author assumed there were no significant “pull factors” shaping migrants’ decisions to move)</w:t>
+      </w:r>
+      <w:r>
+        <w:t>. In instrumenting for the increase in the share of Black people in the North, the author uses a shift-share approach</w:t>
+      </w:r>
+      <w:r>
+        <w:t>. This means that the</w:t>
+      </w:r>
+      <w:r>
+        <w:t xml:space="preserve"> instrument</w:t>
+      </w:r>
+      <w:r>
+        <w:t xml:space="preserve"> is defined as the interaction between</w:t>
+      </w:r>
+      <w:r>
+        <w:t xml:space="preserve"> the pre</w:t>
+      </w:r>
+      <w:r>
+        <w:t>-</w:t>
+      </w:r>
+      <w:r>
+        <w:t>1940 migration patterns and the predicted outflow of migrants from the south. In order to identify causal effects, the pre</w:t>
+      </w:r>
+      <w:r>
+        <w:t>-</w:t>
+      </w:r>
+      <w:r>
+        <w:t>1940 migration patterns should be exogenous. This is a very strong assumption in my opinion and generally untestable.</w:t>
+      </w:r>
+      <w:r>
+        <w:t xml:space="preserve"> There are some references to literature that </w:t>
+      </w:r>
+      <w:r>
+        <w:t>address</w:t>
+      </w:r>
+      <w:r>
+        <w:t xml:space="preserve"> some </w:t>
+      </w:r>
+      <w:r>
+        <w:t xml:space="preserve">of these concerns, but none of those truly solve the problem (McKenzie, 2018). </w:t>
+      </w:r>
+      <w:r>
+        <w:t>The author does perform multiple robustness checks strengthening the confidence for exogeneity</w:t>
+      </w:r>
+      <w:r>
+        <w:t>, making a strong case for the strategy</w:t>
+      </w:r>
+      <w:r>
+        <w:t>. However, in recognizing that industrialization</w:t>
+      </w:r>
+      <w:r>
+        <w:t xml:space="preserve"> </w:t>
+      </w:r>
+      <w:r>
+        <w:t xml:space="preserve">(a.o.) </w:t>
+      </w:r>
+      <w:r>
+        <w:t>could be a potential confounder</w:t>
+      </w:r>
+      <w:r>
+        <w:t xml:space="preserve"> (which is correctly controlled for), it </w:t>
+      </w:r>
+      <w:r>
+        <w:t>suggests that there might be a plethora of other confounders not taken into account</w:t>
+      </w:r>
+      <w:r>
+        <w:t xml:space="preserve"> (see for example the World Bank blog in the references</w:t>
+      </w:r>
+      <w:r>
+        <w:t>, where these identification assumptions are critically evaluated</w:t>
+      </w:r>
+      <w:r>
+        <w:t>)</w:t>
+      </w:r>
+      <w:r>
+        <w:t xml:space="preserve">. </w:t>
       </w:r>
     </w:p>
     <w:p>
       <w:r>
-        <w:t xml:space="preserve">Overall, though, the paper gives a very strong and convincing </w:t>
-      </w:r>
-      <w:commentRangeStart w:id="6"/>
-      <w:commentRangeStart w:id="7"/>
-      <w:commentRangeStart w:id="8"/>
-      <w:commentRangeStart w:id="9"/>
-      <w:r>
-        <w:t xml:space="preserve">methodology and </w:t>
-      </w:r>
-      <w:r>
-        <w:t xml:space="preserve">yields extremely interesting insights, while at the same time </w:t>
-      </w:r>
-      <w:r>
-        <w:t>introducing</w:t>
-      </w:r>
-      <w:r>
-        <w:t xml:space="preserve"> some </w:t>
-      </w:r>
-      <w:r>
-        <w:t>novelties to the field.</w:t>
-      </w:r>
-      <w:commentRangeEnd w:id="6"/>
-      <w:r>
-        <w:rPr>
-          <w:rStyle w:val="CommentReference"/>
-        </w:rPr>
-        <w:commentReference w:id="6"/>
-      </w:r>
-      <w:commentRangeEnd w:id="7"/>
-      <w:r>
-        <w:rPr>
-          <w:rStyle w:val="CommentReference"/>
-        </w:rPr>
-        <w:commentReference w:id="7"/>
-      </w:r>
-      <w:commentRangeEnd w:id="8"/>
-      <w:r>
-        <w:rPr>
-          <w:rStyle w:val="CommentReference"/>
-        </w:rPr>
-        <w:commentReference w:id="8"/>
-      </w:r>
-      <w:commentRangeEnd w:id="9"/>
-      <w:r>
-        <w:rPr>
-          <w:rStyle w:val="CommentReference"/>
-        </w:rPr>
-        <w:commentReference w:id="9"/>
+        <w:t>A second important element of the empirical strategy is co</w:t>
+      </w:r>
+      <w:r>
+        <w:t>nstructi</w:t>
+      </w:r>
+      <w:r>
+        <w:t>ng</w:t>
+      </w:r>
+      <w:r>
+        <w:t xml:space="preserve"> the predicted outmigration from counties in the Sout</w:t>
+      </w:r>
+      <w:r>
+        <w:t>h to commuting zones in the North based on characteristics of these locations</w:t>
+      </w:r>
+      <w:r>
+        <w:t xml:space="preserve">. </w:t>
+      </w:r>
+      <w:r>
+        <w:t>These predictions are then used as inputs for the shift-share instrument. Since there is a large group of county and commuting zone characteristics, the a</w:t>
+      </w:r>
+      <w:r>
+        <w:t xml:space="preserve">uthor </w:t>
+      </w:r>
+      <w:r>
+        <w:t xml:space="preserve">relies on a </w:t>
+      </w:r>
+      <w:r>
+        <w:t>ML method</w:t>
+      </w:r>
+      <w:r>
+        <w:t xml:space="preserve">. </w:t>
+      </w:r>
+      <w:r>
+        <w:t xml:space="preserve">The </w:t>
+      </w:r>
+      <w:r>
+        <w:lastRenderedPageBreak/>
+        <w:t>novelty lies in using LASSO to perform variable selection as a pre-processing step, after which OLS is used to predict outmigration. Since these predictions are used in the construction of the instrument and not in the 2SLS estimation of the causal effects, there is still room for improvement in predictive performance. In terms of predictive performance, a Random Forest or other tree based methods (like gradient boosting) could be considered to create better prediction</w:t>
+      </w:r>
+      <w:r>
+        <w:t>s</w:t>
+      </w:r>
+      <w:r>
+        <w:t>.</w:t>
+      </w:r>
+      <w:r>
+        <w:t xml:space="preserve"> Chen et al. (2020) explore this option of using flexible ML methods to construct technical instruments and can be used as guidelines for this paper too.</w:t>
+      </w:r>
+      <w:r>
+        <w:t xml:space="preserve"> </w:t>
+      </w:r>
+      <w:r>
+        <w:t xml:space="preserve">Moreover, </w:t>
+      </w:r>
+      <w:r>
+        <w:t>the LASSO makes much sense</w:t>
+      </w:r>
+      <w:r>
+        <w:t xml:space="preserve"> philosophically</w:t>
+      </w:r>
+      <w:r>
+        <w:t xml:space="preserve"> when the ground truth is sparse and we only expect few variables to be important for prediction. In the case of predicting outmigration, many factors might play a role, </w:t>
+      </w:r>
+      <w:r>
+        <w:t>whose effects</w:t>
+      </w:r>
+      <w:r>
+        <w:t xml:space="preserve"> we might not all want to shrink to zero. Tree based methods still provide the flexibility to work in high dimensions (more variables than observations), while not imposing this sparsity restriction</w:t>
+      </w:r>
+      <w:r>
+        <w:t>.</w:t>
       </w:r>
     </w:p>
     <w:p>
       <w:r>
-        <w:t>References:</w:t>
+        <w:t xml:space="preserve">In order to put the results more in context, the author provided further analysis to investigate two mechanisms behind the decrease in social mobility. </w:t>
+      </w:r>
+      <w:r>
+        <w:t>This especially puts the results in a broader social context and allows policy makers to interpret the results in a policy relevant way.</w:t>
       </w:r>
     </w:p>
     <w:p>
-      <w:proofErr w:type="spellStart"/>
-      <w:r>
-        <w:t>Derenoncourt</w:t>
-      </w:r>
-      <w:proofErr w:type="spellEnd"/>
-      <w:r>
-        <w:t xml:space="preserve">, E. (2022). Can you move to opportunity? Evidence from the Great Migration. </w:t>
-      </w:r>
+      <w:r>
+        <w:t>Lastly, in terms of delivery of the main conclusions, there could be some more attention to the fact that many findings relate to the 25</w:t>
+      </w:r>
+      <w:r>
+        <w:rPr>
+          <w:vertAlign w:val="superscript"/>
+        </w:rPr>
+        <w:t>th</w:t>
+      </w:r>
+      <w:r>
+        <w:t xml:space="preserve"> and 75</w:t>
+      </w:r>
+      <w:r>
+        <w:rPr>
+          <w:vertAlign w:val="superscript"/>
+        </w:rPr>
+        <w:t>th</w:t>
+      </w:r>
+      <w:r>
+        <w:t xml:space="preserve"> percentile of the upward mobility distribution. A broader analysis cannot be provided at times because of the availability of data, but in terms of presenting the conclusions, </w:t>
+      </w:r>
+      <w:r>
+        <w:t>I would suggest to make</w:t>
+      </w:r>
+      <w:r>
+        <w:t xml:space="preserve"> more specific reference to these numbers and </w:t>
+      </w:r>
+      <w:r>
+        <w:t>relate this to how the results should be interpreted.</w:t>
+      </w:r>
+    </w:p>
+    <w:p>
+      <w:r>
+        <w:t xml:space="preserve">Overall, though, the paper gives a very strong and convincing methodology and </w:t>
+      </w:r>
+      <w:r>
+        <w:t xml:space="preserve">yields extremely interesting insights, while at the same time </w:t>
+      </w:r>
+      <w:r>
+        <w:t>introducing</w:t>
+      </w:r>
+      <w:r>
+        <w:t xml:space="preserve"> some </w:t>
+      </w:r>
+      <w:r>
+        <w:t>novelties to the field.</w:t>
+      </w:r>
+      <w:r>
+        <w:t xml:space="preserve"> More granularity can be added to the analysis on location effects and justify further research trajectories.</w:t>
+      </w:r>
+    </w:p>
+    <w:p>
       <w:r>
         <w:rPr>
           <w:i/>
           <w:iCs/>
         </w:rPr>
-        <w:t>American Economic Review</w:t>
-      </w:r>
-      <w:r>
-        <w:t xml:space="preserve">, </w:t>
+        <w:t>References</w:t>
+      </w:r>
+      <w:r>
+        <w:t>:</w:t>
+      </w:r>
+    </w:p>
+    <w:p>
+      <w:r>
+        <w:t xml:space="preserve">Chen, J., Chen, D. L., &amp; Lewis, G. (2020). Mostly harmless machine learning: learning optimal instruments in linear IV models. </w:t>
       </w:r>
       <w:r>
         <w:rPr>
           <w:i/>
           <w:iCs/>
         </w:rPr>
-        <w:t>112</w:t>
-      </w:r>
-      <w:r>
-        <w:t>(2), 369-408.</w:t>
+        <w:t>arXiv preprint arXiv:2011.06158</w:t>
+      </w:r>
+      <w:r>
+        <w:t>.</w:t>
       </w:r>
     </w:p>
     <w:p>
-      <w:hyperlink r:id="rId8" w:history="1">
-        <w:r>
-          <w:rPr>
-            <w:rStyle w:val="Hyperlink"/>
-          </w:rPr>
-          <w:t>https://blogs.worldbank.org/impactevaluations/rethinking-identification-under-bartik-shift-share-instrument</w:t>
-        </w:r>
-      </w:hyperlink>
+      <w:r>
+        <w:t xml:space="preserve">Derenoncourt, E. (2022). Can you move to opportunity? Evidence from the Great Migration. </w:t>
+      </w:r>
+      <w:r>
+        <w:rPr>
+          <w:i/>
+          <w:iCs/>
+        </w:rPr>
+        <w:t>American Economic Review</w:t>
+      </w:r>
+      <w:r>
+        <w:t xml:space="preserve">, </w:t>
+      </w:r>
+      <w:r>
+        <w:rPr>
+          <w:i/>
+          <w:iCs/>
+        </w:rPr>
+        <w:t>112</w:t>
+      </w:r>
+      <w:r>
+        <w:t>(2), 369-408.</w:t>
+      </w:r>
     </w:p>
+    <w:p>
+      <w:pPr>
+        <w:pStyle w:val="NormalWeb"/>
+      </w:pPr>
+      <w:r>
+        <w:rPr>
+          <w:rFonts w:ascii="Arial" w:hAnsi="Arial" w:cs="Arial"/>
+          <w:sz w:val="21"/>
+          <w:szCs w:val="21"/>
+        </w:rPr>
+        <w:t>Mckenzie</w:t>
+      </w:r>
+      <w:r>
+        <w:rPr>
+          <w:rFonts w:ascii="Arial" w:hAnsi="Arial" w:cs="Arial"/>
+          <w:sz w:val="21"/>
+          <w:szCs w:val="21"/>
+        </w:rPr>
+        <w:t xml:space="preserve">, </w:t>
+      </w:r>
+      <w:r>
+        <w:rPr>
+          <w:rFonts w:ascii="Arial" w:hAnsi="Arial" w:cs="Arial"/>
+          <w:sz w:val="21"/>
+          <w:szCs w:val="21"/>
+        </w:rPr>
+        <w:t>D</w:t>
+      </w:r>
+      <w:r>
+        <w:rPr>
+          <w:rFonts w:ascii="Arial" w:hAnsi="Arial" w:cs="Arial"/>
+          <w:sz w:val="21"/>
+          <w:szCs w:val="21"/>
+        </w:rPr>
+        <w:t>. (201</w:t>
+      </w:r>
+      <w:r>
+        <w:rPr>
+          <w:rFonts w:ascii="Arial" w:hAnsi="Arial" w:cs="Arial"/>
+          <w:sz w:val="21"/>
+          <w:szCs w:val="21"/>
+        </w:rPr>
+        <w:t>8</w:t>
+      </w:r>
+      <w:r>
+        <w:rPr>
+          <w:rFonts w:ascii="Arial" w:hAnsi="Arial" w:cs="Arial"/>
+          <w:sz w:val="21"/>
+          <w:szCs w:val="21"/>
+        </w:rPr>
+        <w:t xml:space="preserve">, </w:t>
+      </w:r>
+      <w:r>
+        <w:rPr>
+          <w:rFonts w:ascii="Arial" w:hAnsi="Arial" w:cs="Arial"/>
+          <w:sz w:val="21"/>
+          <w:szCs w:val="21"/>
+        </w:rPr>
+        <w:t>April</w:t>
+      </w:r>
+      <w:r>
+        <w:rPr>
+          <w:rFonts w:ascii="Arial" w:hAnsi="Arial" w:cs="Arial"/>
+          <w:sz w:val="21"/>
+          <w:szCs w:val="21"/>
+        </w:rPr>
+        <w:t xml:space="preserve"> 3</w:t>
+      </w:r>
+      <w:r>
+        <w:rPr>
+          <w:rFonts w:ascii="Arial" w:hAnsi="Arial" w:cs="Arial"/>
+          <w:sz w:val="21"/>
+          <w:szCs w:val="21"/>
+        </w:rPr>
+        <w:t>0</w:t>
+      </w:r>
+      <w:r>
+        <w:rPr>
+          <w:rFonts w:ascii="Arial" w:hAnsi="Arial" w:cs="Arial"/>
+          <w:sz w:val="21"/>
+          <w:szCs w:val="21"/>
+        </w:rPr>
+        <w:t xml:space="preserve">). </w:t>
+      </w:r>
+      <w:r>
+        <w:rPr>
+          <w:rFonts w:ascii="Arial" w:hAnsi="Arial" w:cs="Arial"/>
+          <w:sz w:val="21"/>
+          <w:szCs w:val="21"/>
+        </w:rPr>
+        <w:t>Rethinking identification under Bartik Shift-Share Instrument.</w:t>
+      </w:r>
+      <w:r>
+        <w:rPr>
+          <w:rFonts w:ascii="Arial" w:hAnsi="Arial" w:cs="Arial"/>
+          <w:sz w:val="21"/>
+          <w:szCs w:val="21"/>
+        </w:rPr>
+        <w:t> </w:t>
+      </w:r>
+      <w:r>
+        <w:rPr>
+          <w:rStyle w:val="Emphasis"/>
+          <w:rFonts w:ascii="Arial" w:hAnsi="Arial" w:cs="Arial"/>
+          <w:sz w:val="21"/>
+          <w:szCs w:val="21"/>
+        </w:rPr>
+        <w:t>World Bank Blogs. </w:t>
+      </w:r>
+      <w:r>
+        <w:rPr>
+          <w:rFonts w:ascii="Arial" w:hAnsi="Arial" w:cs="Arial"/>
+          <w:sz w:val="21"/>
+          <w:szCs w:val="21"/>
+        </w:rPr>
+        <w:t>https://blogs.worldbank.org/impactevaluations/rethinking-identification-under-bartik-shift-share-instrument</w:t>
+      </w:r>
+    </w:p>
+    <w:p/>
+    <w:p/>
     <w:sectPr>
       <w:pgSz w:w="11906" w:h="16838"/>
       <w:pgMar w:top="1440" w:right="1440" w:bottom="1440" w:left="1440" w:header="708" w:footer="708" w:gutter="0"/>
@@ -269,224 +552,6 @@
     </w:sectPr>
   </w:body>
 </w:document>
-</file>
-
-<file path=word/comments.xml><?xml version="1.0" encoding="utf-8"?>
-<w:comments xmlns:wpc="http://schemas.microsoft.com/office/word/2010/wordprocessingCanvas" xmlns:cx="http://schemas.microsoft.com/office/drawing/2014/chartex" xmlns:cx1="http://schemas.microsoft.com/office/drawing/2015/9/8/chartex" xmlns:cx2="http://schemas.microsoft.com/office/drawing/2015/10/21/chartex" xmlns:cx3="http://schemas.microsoft.com/office/drawing/2016/5/9/chartex" xmlns:cx4="http://schemas.microsoft.com/office/drawing/2016/5/10/chartex" xmlns:cx5="http://schemas.microsoft.com/office/drawing/2016/5/11/chartex" xmlns:cx6="http://schemas.microsoft.com/office/drawing/2016/5/12/chartex" xmlns:cx7="http://schemas.microsoft.com/office/drawing/2016/5/13/chartex" xmlns:cx8="http://schemas.microsoft.com/office/drawing/2016/5/14/chartex" xmlns:mc="http://schemas.openxmlformats.org/markup-compatibility/2006" xmlns:aink="http://schemas.microsoft.com/office/drawing/2016/ink" xmlns:am3d="http://schemas.microsoft.com/office/drawing/2017/model3d" xmlns:o="urn:schemas-microsoft-com:office:office" xmlns:oel="http://schemas.microsoft.com/office/2019/extlst" xmlns:r="http://schemas.openxmlformats.org/officeDocument/2006/relationships" xmlns:m="http://schemas.openxmlformats.org/officeDocument/2006/math" xmlns:v="urn:schemas-microsoft-com:vml" xmlns:wp14="http://schemas.microsoft.com/office/word/2010/wordprocessingDrawing" xmlns:wp="http://schemas.openxmlformats.org/drawingml/2006/wordprocessingDrawing" xmlns:w10="urn:schemas-microsoft-com:office:word" xmlns:w="http://schemas.openxmlformats.org/wordprocessingml/2006/main" xmlns:w14="http://schemas.microsoft.com/office/word/2010/wordml" xmlns:w15="http://schemas.microsoft.com/office/word/2012/wordml" xmlns:w16cex="http://schemas.microsoft.com/office/word/2018/wordml/cex" xmlns:w16cid="http://schemas.microsoft.com/office/word/2016/wordml/cid" xmlns:w16="http://schemas.microsoft.com/office/word/2018/wordml" xmlns:w16sdtdh="http://schemas.microsoft.com/office/word/2020/wordml/sdtdatahash" xmlns:w16se="http://schemas.microsoft.com/office/word/2015/wordml/symex" xmlns:wpg="http://schemas.microsoft.com/office/word/2010/wordprocessingGroup" xmlns:wpi="http://schemas.microsoft.com/office/word/2010/wordprocessingInk" xmlns:wne="http://schemas.microsoft.com/office/word/2006/wordml" xmlns:wps="http://schemas.microsoft.com/office/word/2010/wordprocessingShape" mc:Ignorable="w14 w15 w16se w16cid w16 w16cex w16sdtdh wp14">
-  <w:comment w:id="0" w:author="de Bruin  Joppe" w:date="2022-10-31T08:45:00Z" w:initials="dBJ">
-    <w:p>
-      <w:pPr>
-        <w:pStyle w:val="CommentText"/>
-      </w:pPr>
-      <w:r>
-        <w:rPr>
-          <w:rStyle w:val="CommentReference"/>
-        </w:rPr>
-        <w:annotationRef/>
-      </w:r>
-      <w:r>
-        <w:t>Check if this is really doable. There is a paper on IV with the lasso by chernozhukov. But I think this approach is slightly different due to the fact that we do not consider the predictors as direcct instruments, but as inputs to create a joint instrument.</w:t>
-      </w:r>
-    </w:p>
-  </w:comment>
-  <w:comment w:id="1" w:author="de Bruin  Joppe" w:date="2022-10-31T08:46:00Z" w:initials="dBJ">
-    <w:p>
-      <w:pPr>
-        <w:pStyle w:val="CommentText"/>
-      </w:pPr>
-      <w:r>
-        <w:rPr>
-          <w:rStyle w:val="CommentReference"/>
-        </w:rPr>
-        <w:annotationRef/>
-      </w:r>
-      <w:r>
-        <w:t>Note that elastic net and ridge can also be used if you do not want to lose the linear interpreation (but might want better performance)</w:t>
-      </w:r>
-    </w:p>
-  </w:comment>
-  <w:comment w:id="2" w:author="de Bruin  Joppe" w:date="2022-10-31T08:47:00Z" w:initials="dBJ">
-    <w:p>
-      <w:pPr>
-        <w:pStyle w:val="CommentText"/>
-      </w:pPr>
-      <w:r>
-        <w:rPr>
-          <w:rStyle w:val="CommentReference"/>
-        </w:rPr>
-        <w:annotationRef/>
-      </w:r>
-      <w:r>
-        <w:t>Mreover, now we only take into account the factors at t-10. Maybe it is beter to also take into account some time variation or other lags?</w:t>
-      </w:r>
-    </w:p>
-  </w:comment>
-  <w:comment w:id="3" w:author="de Bruin  Joppe" w:date="2022-10-31T09:13:00Z" w:initials="dBJ">
-    <w:p>
-      <w:pPr>
-        <w:pStyle w:val="CommentText"/>
-      </w:pPr>
-      <w:r>
-        <w:rPr>
-          <w:rStyle w:val="CommentReference"/>
-        </w:rPr>
-        <w:annotationRef/>
-      </w:r>
-      <w:r>
-        <w:t>It also reminds a bit of double ML</w:t>
-      </w:r>
-    </w:p>
-  </w:comment>
-  <w:comment w:id="4" w:author="de Bruin  Joppe" w:date="2022-10-31T10:05:00Z" w:initials="dBJ">
-    <w:p>
-      <w:pPr>
-        <w:pStyle w:val="CommentText"/>
-      </w:pPr>
-      <w:r>
-        <w:rPr>
-          <w:rStyle w:val="CommentReference"/>
-        </w:rPr>
-        <w:annotationRef/>
-      </w:r>
-      <w:r>
-        <w:t xml:space="preserve">Conclusion from some web searches: maybe this is not a good idea, since we then can probably not retrieve standard error and hence do inference about the causal effects. </w:t>
-      </w:r>
-    </w:p>
-  </w:comment>
-  <w:comment w:id="5" w:author="de Bruin  Joppe" w:date="2022-11-01T09:03:00Z" w:initials="dBJ">
-    <w:p>
-      <w:pPr>
-        <w:pStyle w:val="CommentText"/>
-      </w:pPr>
-      <w:r>
-        <w:rPr>
-          <w:rStyle w:val="CommentReference"/>
-        </w:rPr>
-        <w:annotationRef/>
-      </w:r>
-      <w:r>
-        <w:t>There is a paper with the name mostly harmless machine learning, where they introduce ML methods in the estimation of the instrument. You can refer to that (as discussed with prof)</w:t>
-      </w:r>
-    </w:p>
-  </w:comment>
-  <w:comment w:id="6" w:author="de Bruin  Joppe" w:date="2022-10-31T10:13:00Z" w:initials="dBJ">
-    <w:p>
-      <w:pPr>
-        <w:pStyle w:val="CommentText"/>
-      </w:pPr>
-      <w:r>
-        <w:rPr>
-          <w:rStyle w:val="CommentReference"/>
-        </w:rPr>
-        <w:annotationRef/>
-      </w:r>
-      <w:r>
-        <w:t xml:space="preserve">Read a bit more about the regression tables. How are the results interpreted? </w:t>
-      </w:r>
-    </w:p>
-  </w:comment>
-  <w:comment w:id="7" w:author="de Bruin  Joppe" w:date="2022-10-31T10:14:00Z" w:initials="dBJ">
-    <w:p>
-      <w:pPr>
-        <w:pStyle w:val="CommentText"/>
-      </w:pPr>
-      <w:r>
-        <w:rPr>
-          <w:rStyle w:val="CommentReference"/>
-        </w:rPr>
-        <w:annotationRef/>
-      </w:r>
-      <w:r>
-        <w:t>What are open questions? Maybe go a bit more into the robustness checks for the independence of the instrument</w:t>
-      </w:r>
-    </w:p>
-  </w:comment>
-  <w:comment w:id="8" w:author="de Bruin  Joppe" w:date="2022-10-31T10:15:00Z" w:initials="dBJ">
-    <w:p>
-      <w:pPr>
-        <w:pStyle w:val="CommentText"/>
-      </w:pPr>
-      <w:r>
-        <w:rPr>
-          <w:rStyle w:val="CommentReference"/>
-        </w:rPr>
-        <w:annotationRef/>
-      </w:r>
-      <w:r>
-        <w:t>Also: what about the monotonicity assumption.</w:t>
-      </w:r>
-    </w:p>
-  </w:comment>
-  <w:comment w:id="9" w:author="de Bruin  Joppe" w:date="2022-10-31T10:48:00Z" w:initials="dBJ">
-    <w:p>
-      <w:pPr>
-        <w:pStyle w:val="CommentText"/>
-      </w:pPr>
-      <w:r>
-        <w:rPr>
-          <w:rStyle w:val="CommentReference"/>
-        </w:rPr>
-        <w:annotationRef/>
-      </w:r>
-      <w:r>
-        <w:t>Can we think of violations of the monotonicity assupmtion: more migration might have led to better upward mobility? Is this really unrealistic or not. That is not really discussed in the paper</w:t>
-      </w:r>
-    </w:p>
-  </w:comment>
-</w:comments>
-</file>
-
-<file path=word/commentsExtended.xml><?xml version="1.0" encoding="utf-8"?>
-<w15:commentsEx xmlns:wpc="http://schemas.microsoft.com/office/word/2010/wordprocessingCanvas" xmlns:cx="http://schemas.microsoft.com/office/drawing/2014/chartex" xmlns:cx1="http://schemas.microsoft.com/office/drawing/2015/9/8/chartex" xmlns:cx2="http://schemas.microsoft.com/office/drawing/2015/10/21/chartex" xmlns:cx3="http://schemas.microsoft.com/office/drawing/2016/5/9/chartex" xmlns:cx4="http://schemas.microsoft.com/office/drawing/2016/5/10/chartex" xmlns:cx5="http://schemas.microsoft.com/office/drawing/2016/5/11/chartex" xmlns:cx6="http://schemas.microsoft.com/office/drawing/2016/5/12/chartex" xmlns:cx7="http://schemas.microsoft.com/office/drawing/2016/5/13/chartex" xmlns:cx8="http://schemas.microsoft.com/office/drawing/2016/5/14/chartex" xmlns:mc="http://schemas.openxmlformats.org/markup-compatibility/2006" xmlns:aink="http://schemas.microsoft.com/office/drawing/2016/ink" xmlns:am3d="http://schemas.microsoft.com/office/drawing/2017/model3d" xmlns:o="urn:schemas-microsoft-com:office:office" xmlns:oel="http://schemas.microsoft.com/office/2019/extlst" xmlns:r="http://schemas.openxmlformats.org/officeDocument/2006/relationships" xmlns:m="http://schemas.openxmlformats.org/officeDocument/2006/math" xmlns:v="urn:schemas-microsoft-com:vml" xmlns:wp14="http://schemas.microsoft.com/office/word/2010/wordprocessingDrawing" xmlns:wp="http://schemas.openxmlformats.org/drawingml/2006/wordprocessingDrawing" xmlns:w10="urn:schemas-microsoft-com:office:word" xmlns:w="http://schemas.openxmlformats.org/wordprocessingml/2006/main" xmlns:w14="http://schemas.microsoft.com/office/word/2010/wordml" xmlns:w15="http://schemas.microsoft.com/office/word/2012/wordml" xmlns:w16cex="http://schemas.microsoft.com/office/word/2018/wordml/cex" xmlns:w16cid="http://schemas.microsoft.com/office/word/2016/wordml/cid" xmlns:w16="http://schemas.microsoft.com/office/word/2018/wordml" xmlns:w16sdtdh="http://schemas.microsoft.com/office/word/2020/wordml/sdtdatahash" xmlns:w16se="http://schemas.microsoft.com/office/word/2015/wordml/symex" xmlns:wpg="http://schemas.microsoft.com/office/word/2010/wordprocessingGroup" xmlns:wpi="http://schemas.microsoft.com/office/word/2010/wordprocessingInk" xmlns:wne="http://schemas.microsoft.com/office/word/2006/wordml" xmlns:wps="http://schemas.microsoft.com/office/word/2010/wordprocessingShape" mc:Ignorable="w14 w15 w16se w16cid w16 w16cex w16sdtdh wp14">
-  <w15:commentEx w15:paraId="47135412" w15:done="0"/>
-  <w15:commentEx w15:paraId="1374218D" w15:paraIdParent="47135412" w15:done="0"/>
-  <w15:commentEx w15:paraId="56CB4F0E" w15:paraIdParent="47135412" w15:done="0"/>
-  <w15:commentEx w15:paraId="449E2D2D" w15:paraIdParent="47135412" w15:done="0"/>
-  <w15:commentEx w15:paraId="43338758" w15:paraIdParent="47135412" w15:done="0"/>
-  <w15:commentEx w15:paraId="4FC6617B" w15:done="0"/>
-  <w15:commentEx w15:paraId="2D4E9FA5" w15:done="0"/>
-  <w15:commentEx w15:paraId="1C8CA5D0" w15:paraIdParent="2D4E9FA5" w15:done="0"/>
-  <w15:commentEx w15:paraId="01C518A8" w15:paraIdParent="2D4E9FA5" w15:done="0"/>
-  <w15:commentEx w15:paraId="3C428500" w15:paraIdParent="2D4E9FA5" w15:done="0"/>
-</w15:commentsEx>
-</file>
-
-<file path=word/commentsExtensible.xml><?xml version="1.0" encoding="utf-8"?>
-<w16cex:commentsExtensible xmlns:wpc="http://schemas.microsoft.com/office/word/2010/wordprocessingCanvas" xmlns:cx="http://schemas.microsoft.com/office/drawing/2014/chartex" xmlns:cx1="http://schemas.microsoft.com/office/drawing/2015/9/8/chartex" xmlns:cx2="http://schemas.microsoft.com/office/drawing/2015/10/21/chartex" xmlns:cx3="http://schemas.microsoft.com/office/drawing/2016/5/9/chartex" xmlns:cx4="http://schemas.microsoft.com/office/drawing/2016/5/10/chartex" xmlns:cx5="http://schemas.microsoft.com/office/drawing/2016/5/11/chartex" xmlns:cx6="http://schemas.microsoft.com/office/drawing/2016/5/12/chartex" xmlns:cx7="http://schemas.microsoft.com/office/drawing/2016/5/13/chartex" xmlns:cx8="http://schemas.microsoft.com/office/drawing/2016/5/14/chartex" xmlns:mc="http://schemas.openxmlformats.org/markup-compatibility/2006" xmlns:aink="http://schemas.microsoft.com/office/drawing/2016/ink" xmlns:am3d="http://schemas.microsoft.com/office/drawing/2017/model3d" xmlns:o="urn:schemas-microsoft-com:office:office" xmlns:oel="http://schemas.microsoft.com/office/2019/extlst" xmlns:r="http://schemas.openxmlformats.org/officeDocument/2006/relationships" xmlns:m="http://schemas.openxmlformats.org/officeDocument/2006/math" xmlns:v="urn:schemas-microsoft-com:vml" xmlns:wp14="http://schemas.microsoft.com/office/word/2010/wordprocessingDrawing" xmlns:wp="http://schemas.openxmlformats.org/drawingml/2006/wordprocessingDrawing" xmlns:w10="urn:schemas-microsoft-com:office:word" xmlns:w="http://schemas.openxmlformats.org/wordprocessingml/2006/main" xmlns:w14="http://schemas.microsoft.com/office/word/2010/wordml" xmlns:w15="http://schemas.microsoft.com/office/word/2012/wordml" xmlns:w16cex="http://schemas.microsoft.com/office/word/2018/wordml/cex" xmlns:w16cid="http://schemas.microsoft.com/office/word/2016/wordml/cid" xmlns:w16="http://schemas.microsoft.com/office/word/2018/wordml" xmlns:w16sdtdh="http://schemas.microsoft.com/office/word/2020/wordml/sdtdatahash" xmlns:w16se="http://schemas.microsoft.com/office/word/2015/wordml/symex" xmlns:wpg="http://schemas.microsoft.com/office/word/2010/wordprocessingGroup" xmlns:wpi="http://schemas.microsoft.com/office/word/2010/wordprocessingInk" xmlns:wne="http://schemas.microsoft.com/office/word/2006/wordml" xmlns:wps="http://schemas.microsoft.com/office/word/2010/wordprocessingShape" mc:Ignorable="w14 w15 w16se w16cid w16 w16cex w16sdtdh wp14">
-  <w16cex:commentExtensible w16cex:durableId="270A099B" w16cex:dateUtc="2022-10-31T07:45:00Z"/>
-  <w16cex:commentExtensible w16cex:durableId="270A09C8" w16cex:dateUtc="2022-10-31T07:46:00Z"/>
-  <w16cex:commentExtensible w16cex:durableId="270A0A2D" w16cex:dateUtc="2022-10-31T07:47:00Z"/>
-  <w16cex:commentExtensible w16cex:durableId="270A104E" w16cex:dateUtc="2022-10-31T08:13:00Z"/>
-  <w16cex:commentExtensible w16cex:durableId="270A1C7C" w16cex:dateUtc="2022-10-31T09:05:00Z"/>
-  <w16cex:commentExtensible w16cex:durableId="270B5F62" w16cex:dateUtc="2022-11-01T08:03:00Z"/>
-  <w16cex:commentExtensible w16cex:durableId="270A1E58" w16cex:dateUtc="2022-10-31T09:13:00Z"/>
-  <w16cex:commentExtensible w16cex:durableId="270A1E7C" w16cex:dateUtc="2022-10-31T09:14:00Z"/>
-  <w16cex:commentExtensible w16cex:durableId="270A1EC6" w16cex:dateUtc="2022-10-31T09:15:00Z"/>
-  <w16cex:commentExtensible w16cex:durableId="270A268B" w16cex:dateUtc="2022-10-31T09:48:00Z"/>
-</w16cex:commentsExtensible>
-</file>
-
-<file path=word/commentsIds.xml><?xml version="1.0" encoding="utf-8"?>
-<w16cid:commentsIds xmlns:wpc="http://schemas.microsoft.com/office/word/2010/wordprocessingCanvas" xmlns:cx="http://schemas.microsoft.com/office/drawing/2014/chartex" xmlns:cx1="http://schemas.microsoft.com/office/drawing/2015/9/8/chartex" xmlns:cx2="http://schemas.microsoft.com/office/drawing/2015/10/21/chartex" xmlns:cx3="http://schemas.microsoft.com/office/drawing/2016/5/9/chartex" xmlns:cx4="http://schemas.microsoft.com/office/drawing/2016/5/10/chartex" xmlns:cx5="http://schemas.microsoft.com/office/drawing/2016/5/11/chartex" xmlns:cx6="http://schemas.microsoft.com/office/drawing/2016/5/12/chartex" xmlns:cx7="http://schemas.microsoft.com/office/drawing/2016/5/13/chartex" xmlns:cx8="http://schemas.microsoft.com/office/drawing/2016/5/14/chartex" xmlns:mc="http://schemas.openxmlformats.org/markup-compatibility/2006" xmlns:aink="http://schemas.microsoft.com/office/drawing/2016/ink" xmlns:am3d="http://schemas.microsoft.com/office/drawing/2017/model3d" xmlns:o="urn:schemas-microsoft-com:office:office" xmlns:oel="http://schemas.microsoft.com/office/2019/extlst" xmlns:r="http://schemas.openxmlformats.org/officeDocument/2006/relationships" xmlns:m="http://schemas.openxmlformats.org/officeDocument/2006/math" xmlns:v="urn:schemas-microsoft-com:vml" xmlns:wp14="http://schemas.microsoft.com/office/word/2010/wordprocessingDrawing" xmlns:wp="http://schemas.openxmlformats.org/drawingml/2006/wordprocessingDrawing" xmlns:w10="urn:schemas-microsoft-com:office:word" xmlns:w="http://schemas.openxmlformats.org/wordprocessingml/2006/main" xmlns:w14="http://schemas.microsoft.com/office/word/2010/wordml" xmlns:w15="http://schemas.microsoft.com/office/word/2012/wordml" xmlns:w16cex="http://schemas.microsoft.com/office/word/2018/wordml/cex" xmlns:w16cid="http://schemas.microsoft.com/office/word/2016/wordml/cid" xmlns:w16="http://schemas.microsoft.com/office/word/2018/wordml" xmlns:w16sdtdh="http://schemas.microsoft.com/office/word/2020/wordml/sdtdatahash" xmlns:w16se="http://schemas.microsoft.com/office/word/2015/wordml/symex" xmlns:wpg="http://schemas.microsoft.com/office/word/2010/wordprocessingGroup" xmlns:wpi="http://schemas.microsoft.com/office/word/2010/wordprocessingInk" xmlns:wne="http://schemas.microsoft.com/office/word/2006/wordml" xmlns:wps="http://schemas.microsoft.com/office/word/2010/wordprocessingShape" mc:Ignorable="w14 w15 w16se w16cid w16 w16cex w16sdtdh wp14">
-  <w16cid:commentId w16cid:paraId="47135412" w16cid:durableId="270A099B"/>
-  <w16cid:commentId w16cid:paraId="1374218D" w16cid:durableId="270A09C8"/>
-  <w16cid:commentId w16cid:paraId="56CB4F0E" w16cid:durableId="270A0A2D"/>
-  <w16cid:commentId w16cid:paraId="449E2D2D" w16cid:durableId="270A104E"/>
-  <w16cid:commentId w16cid:paraId="43338758" w16cid:durableId="270A1C7C"/>
-  <w16cid:commentId w16cid:paraId="4FC6617B" w16cid:durableId="270B5F62"/>
-  <w16cid:commentId w16cid:paraId="2D4E9FA5" w16cid:durableId="270A1E58"/>
-  <w16cid:commentId w16cid:paraId="1C8CA5D0" w16cid:durableId="270A1E7C"/>
-  <w16cid:commentId w16cid:paraId="01C518A8" w16cid:durableId="270A1EC6"/>
-  <w16cid:commentId w16cid:paraId="3C428500" w16cid:durableId="270A268B"/>
-</w16cid:commentsIds>
-</file>
-
-<file path=word/people.xml><?xml version="1.0" encoding="utf-8"?>
-<w15:people xmlns:wpc="http://schemas.microsoft.com/office/word/2010/wordprocessingCanvas" xmlns:cx="http://schemas.microsoft.com/office/drawing/2014/chartex" xmlns:cx1="http://schemas.microsoft.com/office/drawing/2015/9/8/chartex" xmlns:cx2="http://schemas.microsoft.com/office/drawing/2015/10/21/chartex" xmlns:cx3="http://schemas.microsoft.com/office/drawing/2016/5/9/chartex" xmlns:cx4="http://schemas.microsoft.com/office/drawing/2016/5/10/chartex" xmlns:cx5="http://schemas.microsoft.com/office/drawing/2016/5/11/chartex" xmlns:cx6="http://schemas.microsoft.com/office/drawing/2016/5/12/chartex" xmlns:cx7="http://schemas.microsoft.com/office/drawing/2016/5/13/chartex" xmlns:cx8="http://schemas.microsoft.com/office/drawing/2016/5/14/chartex" xmlns:mc="http://schemas.openxmlformats.org/markup-compatibility/2006" xmlns:aink="http://schemas.microsoft.com/office/drawing/2016/ink" xmlns:am3d="http://schemas.microsoft.com/office/drawing/2017/model3d" xmlns:o="urn:schemas-microsoft-com:office:office" xmlns:oel="http://schemas.microsoft.com/office/2019/extlst" xmlns:r="http://schemas.openxmlformats.org/officeDocument/2006/relationships" xmlns:m="http://schemas.openxmlformats.org/officeDocument/2006/math" xmlns:v="urn:schemas-microsoft-com:vml" xmlns:wp14="http://schemas.microsoft.com/office/word/2010/wordprocessingDrawing" xmlns:wp="http://schemas.openxmlformats.org/drawingml/2006/wordprocessingDrawing" xmlns:w10="urn:schemas-microsoft-com:office:word" xmlns:w="http://schemas.openxmlformats.org/wordprocessingml/2006/main" xmlns:w14="http://schemas.microsoft.com/office/word/2010/wordml" xmlns:w15="http://schemas.microsoft.com/office/word/2012/wordml" xmlns:w16cex="http://schemas.microsoft.com/office/word/2018/wordml/cex" xmlns:w16cid="http://schemas.microsoft.com/office/word/2016/wordml/cid" xmlns:w16="http://schemas.microsoft.com/office/word/2018/wordml" xmlns:w16sdtdh="http://schemas.microsoft.com/office/word/2020/wordml/sdtdatahash" xmlns:w16se="http://schemas.microsoft.com/office/word/2015/wordml/symex" xmlns:wpg="http://schemas.microsoft.com/office/word/2010/wordprocessingGroup" xmlns:wpi="http://schemas.microsoft.com/office/word/2010/wordprocessingInk" xmlns:wne="http://schemas.microsoft.com/office/word/2006/wordml" xmlns:wps="http://schemas.microsoft.com/office/word/2010/wordprocessingShape" mc:Ignorable="w14 w15 w16se w16cid w16 w16cex w16sdtdh wp14">
-  <w15:person w15:author="de Bruin  Joppe">
-    <w15:presenceInfo w15:providerId="None" w15:userId="de Bruin  Joppe"/>
-  </w15:person>
-</w15:people>
 </file>
 
 <file path=word/styles.xml><?xml version="1.0" encoding="utf-8"?>
@@ -1005,6 +1070,46 @@
       <w:szCs w:val="20"/>
     </w:rPr>
   </w:style>
+  <w:style w:type="paragraph" w:styleId="NormalWeb">
+    <w:name w:val="Normal (Web)"/>
+    <w:basedOn w:val="Normal"/>
+    <w:uiPriority w:val="99"/>
+    <w:semiHidden/>
+    <w:unhideWhenUsed/>
+    <w:rsid w:val="00736916"/>
+    <w:pPr>
+      <w:spacing w:before="100" w:beforeAutospacing="1" w:after="100" w:afterAutospacing="1" w:line="240" w:lineRule="auto"/>
+    </w:pPr>
+    <w:rPr>
+      <w:rFonts w:ascii="Times New Roman" w:eastAsia="Times New Roman" w:hAnsi="Times New Roman" w:cs="Times New Roman"/>
+      <w:sz w:val="24"/>
+      <w:szCs w:val="24"/>
+      <w:lang w:eastAsia="en-GB"/>
+    </w:rPr>
+  </w:style>
+  <w:style w:type="character" w:styleId="Emphasis">
+    <w:name w:val="Emphasis"/>
+    <w:basedOn w:val="DefaultParagraphFont"/>
+    <w:uiPriority w:val="20"/>
+    <w:qFormat/>
+    <w:rsid w:val="00736916"/>
+    <w:rPr>
+      <w:i/>
+      <w:iCs/>
+    </w:rPr>
+  </w:style>
+  <w:style w:type="character" w:styleId="FollowedHyperlink">
+    <w:name w:val="FollowedHyperlink"/>
+    <w:basedOn w:val="DefaultParagraphFont"/>
+    <w:uiPriority w:val="99"/>
+    <w:semiHidden/>
+    <w:unhideWhenUsed/>
+    <w:rsid w:val="00736916"/>
+    <w:rPr>
+      <w:color w:val="954F72" w:themeColor="followedHyperlink"/>
+      <w:u w:val="single"/>
+    </w:rPr>
+  </w:style>
 </w:styles>
 </file>
 

</xml_diff>